<commit_message>
Eliminação da alínea: G.a)i) Acréscimo de uma nova alínea: G.d)
</commit_message>
<xml_diff>
--- a/Levantamento de Requisitos Projectary/Levantamento de Requisitos - Projectary - v2.1.docx
+++ b/Levantamento de Requisitos Projectary/Levantamento de Requisitos - Projectary - v2.1.docx
@@ -41,8 +41,6 @@
         </w:rPr>
         <w:t xml:space="preserve"> (Versão 2.1</w:t>
       </w:r>
-      <w:bookmarkStart w:id="0" w:name="_GoBack"/>
-      <w:bookmarkEnd w:id="0"/>
       <w:r>
         <w:rPr>
           <w:b/>
@@ -1150,19 +1148,6 @@
     <w:p>
       <w:pPr>
         <w:numPr>
-          <w:ilvl w:val="2"/>
-          <w:numId w:val="2"/>
-        </w:numPr>
-        <w:ind w:hanging="360"/>
-        <w:contextualSpacing/>
-      </w:pPr>
-      <w:r>
-        <w:t>Caso existam alunos que se proponham a vários projetos e existam conflitos entre vários grupos, o administrador deverá ter hipótese de intervir, atribuindo ele próprio os projetos;</w:t>
-      </w:r>
-    </w:p>
-    <w:p>
-      <w:pPr>
-        <w:numPr>
           <w:ilvl w:val="1"/>
           <w:numId w:val="2"/>
         </w:numPr>
@@ -1213,6 +1198,21 @@
     </w:p>
     <w:p>
       <w:pPr>
+        <w:numPr>
+          <w:ilvl w:val="1"/>
+          <w:numId w:val="2"/>
+        </w:numPr>
+        <w:ind w:hanging="360"/>
+        <w:contextualSpacing/>
+      </w:pPr>
+      <w:r>
+        <w:t>Quando um projeto é atribuído, todas as outras candidaturas a esse mesmo projeto são canceladas;</w:t>
+      </w:r>
+      <w:bookmarkStart w:id="0" w:name="_GoBack"/>
+      <w:bookmarkEnd w:id="0"/>
+    </w:p>
+    <w:p>
+      <w:pPr>
         <w:ind w:left="720"/>
       </w:pPr>
     </w:p>
@@ -1386,20 +1386,20 @@
         <w:rPr>
           <w:b/>
         </w:rPr>
+        <w:t>O sistema deverá possibilitar aos docentes as seguintes funções:</w:t>
+      </w:r>
+    </w:p>
+    <w:p>
+      <w:pPr>
+        <w:numPr>
+          <w:ilvl w:val="1"/>
+          <w:numId w:val="2"/>
+        </w:numPr>
+        <w:ind w:hanging="360"/>
+        <w:contextualSpacing/>
+      </w:pPr>
+      <w:r>
         <w:lastRenderedPageBreak/>
-        <w:t>O sistema deverá possibilitar aos docentes as seguintes funções:</w:t>
-      </w:r>
-    </w:p>
-    <w:p>
-      <w:pPr>
-        <w:numPr>
-          <w:ilvl w:val="1"/>
-          <w:numId w:val="2"/>
-        </w:numPr>
-        <w:ind w:hanging="360"/>
-        <w:contextualSpacing/>
-      </w:pPr>
-      <w:r>
         <w:t xml:space="preserve">Criação da página institucional do projeto, de acordo com o seguinte </w:t>
       </w:r>
       <w:proofErr w:type="spellStart"/>
@@ -2007,20 +2007,20 @@
         <w:contextualSpacing/>
       </w:pPr>
       <w:r>
+        <w:t>Data da submissão deste documento</w:t>
+      </w:r>
+    </w:p>
+    <w:p>
+      <w:pPr>
+        <w:numPr>
+          <w:ilvl w:val="2"/>
+          <w:numId w:val="2"/>
+        </w:numPr>
+        <w:ind w:hanging="360"/>
+        <w:contextualSpacing/>
+      </w:pPr>
+      <w:r>
         <w:lastRenderedPageBreak/>
-        <w:t>Data da submissão deste documento</w:t>
-      </w:r>
-    </w:p>
-    <w:p>
-      <w:pPr>
-        <w:numPr>
-          <w:ilvl w:val="2"/>
-          <w:numId w:val="2"/>
-        </w:numPr>
-        <w:ind w:hanging="360"/>
-        <w:contextualSpacing/>
-      </w:pPr>
-      <w:r>
         <w:t>Grupo de alunos candidatos</w:t>
       </w:r>
     </w:p>
@@ -2672,20 +2672,20 @@
         <w:contextualSpacing/>
       </w:pPr>
       <w:r>
+        <w:t>Trabalho de Projeto</w:t>
+      </w:r>
+    </w:p>
+    <w:p>
+      <w:pPr>
+        <w:numPr>
+          <w:ilvl w:val="2"/>
+          <w:numId w:val="2"/>
+        </w:numPr>
+        <w:ind w:hanging="360"/>
+        <w:contextualSpacing/>
+      </w:pPr>
+      <w:r>
         <w:lastRenderedPageBreak/>
-        <w:t>Trabalho de Projeto</w:t>
-      </w:r>
-    </w:p>
-    <w:p>
-      <w:pPr>
-        <w:numPr>
-          <w:ilvl w:val="2"/>
-          <w:numId w:val="2"/>
-        </w:numPr>
-        <w:ind w:hanging="360"/>
-        <w:contextualSpacing/>
-      </w:pPr>
-      <w:r>
         <w:t>Conclusões</w:t>
       </w:r>
     </w:p>

</xml_diff>

<commit_message>
Alteração do requisito F alíneas b) e c). Adição do requisito F alínea d).
</commit_message>
<xml_diff>
--- a/Levantamento de Requisitos Projectary/Levantamento de Requisitos - Projectary - v2.1.docx
+++ b/Levantamento de Requisitos Projectary/Levantamento de Requisitos - Projectary - v2.1.docx
@@ -1,6 +1,6 @@
 
 <file path=word/document.xml><?xml version="1.0" encoding="utf-8"?>
-<w:document xmlns:wpc="http://schemas.microsoft.com/office/word/2010/wordprocessingCanvas" xmlns:cx="http://schemas.microsoft.com/office/drawing/2014/chartex" xmlns:cx1="http://schemas.microsoft.com/office/drawing/2015/9/8/chartex" xmlns:cx2="http://schemas.microsoft.com/office/drawing/2015/10/21/chartex" xmlns:cx3="http://schemas.microsoft.com/office/drawing/2016/5/9/chartex" xmlns:cx4="http://schemas.microsoft.com/office/drawing/2016/5/10/chartex" xmlns:cx5="http://schemas.microsoft.com/office/drawing/2016/5/11/chartex" xmlns:mc="http://schemas.openxmlformats.org/markup-compatibility/2006" xmlns:o="urn:schemas-microsoft-com:office:office" xmlns:r="http://schemas.openxmlformats.org/officeDocument/2006/relationships" xmlns:m="http://schemas.openxmlformats.org/officeDocument/2006/math" xmlns:v="urn:schemas-microsoft-com:vml" xmlns:wp14="http://schemas.microsoft.com/office/word/2010/wordprocessingDrawing" xmlns:wp="http://schemas.openxmlformats.org/drawingml/2006/wordprocessingDrawing" xmlns:w10="urn:schemas-microsoft-com:office:word" xmlns:w="http://schemas.openxmlformats.org/wordprocessingml/2006/main" xmlns:w14="http://schemas.microsoft.com/office/word/2010/wordml" xmlns:w15="http://schemas.microsoft.com/office/word/2012/wordml" xmlns:w16se="http://schemas.microsoft.com/office/word/2015/wordml/symex" xmlns:wpg="http://schemas.microsoft.com/office/word/2010/wordprocessingGroup" xmlns:wpi="http://schemas.microsoft.com/office/word/2010/wordprocessingInk" xmlns:wne="http://schemas.microsoft.com/office/word/2006/wordml" xmlns:wps="http://schemas.microsoft.com/office/word/2010/wordprocessingShape" mc:Ignorable="w14 w15 w16se wp14">
+<w:document xmlns:wpc="http://schemas.microsoft.com/office/word/2010/wordprocessingCanvas" xmlns:cx="http://schemas.microsoft.com/office/drawing/2014/chartex" xmlns:cx1="http://schemas.microsoft.com/office/drawing/2015/9/8/chartex" xmlns:cx2="http://schemas.microsoft.com/office/drawing/2015/10/21/chartex" xmlns:cx3="http://schemas.microsoft.com/office/drawing/2016/5/9/chartex" xmlns:cx4="http://schemas.microsoft.com/office/drawing/2016/5/10/chartex" xmlns:cx5="http://schemas.microsoft.com/office/drawing/2016/5/11/chartex" xmlns:cx6="http://schemas.microsoft.com/office/drawing/2016/5/12/chartex" xmlns:cx7="http://schemas.microsoft.com/office/drawing/2016/5/13/chartex" xmlns:cx8="http://schemas.microsoft.com/office/drawing/2016/5/14/chartex" xmlns:mc="http://schemas.openxmlformats.org/markup-compatibility/2006" xmlns:o="urn:schemas-microsoft-com:office:office" xmlns:r="http://schemas.openxmlformats.org/officeDocument/2006/relationships" xmlns:m="http://schemas.openxmlformats.org/officeDocument/2006/math" xmlns:v="urn:schemas-microsoft-com:vml" xmlns:wp14="http://schemas.microsoft.com/office/word/2010/wordprocessingDrawing" xmlns:wp="http://schemas.openxmlformats.org/drawingml/2006/wordprocessingDrawing" xmlns:w10="urn:schemas-microsoft-com:office:word" xmlns:w="http://schemas.openxmlformats.org/wordprocessingml/2006/main" xmlns:w14="http://schemas.microsoft.com/office/word/2010/wordml" xmlns:w15="http://schemas.microsoft.com/office/word/2012/wordml" xmlns:w16se="http://schemas.microsoft.com/office/word/2015/wordml/symex" xmlns:wpg="http://schemas.microsoft.com/office/word/2010/wordprocessingGroup" xmlns:wpi="http://schemas.microsoft.com/office/word/2010/wordprocessingInk" xmlns:wne="http://schemas.microsoft.com/office/word/2006/wordml" xmlns:wps="http://schemas.microsoft.com/office/word/2010/wordprocessingShape" mc:Ignorable="w14 w15 w16se wp14">
   <w:body>
     <w:p>
       <w:pPr>
@@ -934,13 +934,51 @@
       </w:pPr>
       <w:r>
         <w:lastRenderedPageBreak/>
-        <w:t xml:space="preserve">Para </w:t>
-      </w:r>
-      <w:r>
-        <w:t xml:space="preserve">se </w:t>
-      </w:r>
-      <w:r>
-        <w:t>candidatar ao projeto o aluno deverá utilizar a página institucional para submeter a sua candidatura, utilizando um modelo, disponibilizado pela aplicação, com os seguintes tópicos:</w:t>
+        <w:t>Para se candidatar ao projeto o aluno deverá criar um grupo com uma determinada password e preenchendo os seguintes campos, referentes ao grupo</w:t>
+      </w:r>
+      <w:r>
+        <w:t>:</w:t>
+      </w:r>
+    </w:p>
+    <w:p>
+      <w:pPr>
+        <w:numPr>
+          <w:ilvl w:val="2"/>
+          <w:numId w:val="2"/>
+        </w:numPr>
+        <w:ind w:hanging="317"/>
+        <w:contextualSpacing/>
+      </w:pPr>
+      <w:r>
+        <w:t>Nome do grupo;</w:t>
+      </w:r>
+    </w:p>
+    <w:p>
+      <w:pPr>
+        <w:numPr>
+          <w:ilvl w:val="2"/>
+          <w:numId w:val="2"/>
+        </w:numPr>
+        <w:ind w:hanging="317"/>
+        <w:contextualSpacing/>
+      </w:pPr>
+      <w:r>
+        <w:t>Password;</w:t>
+      </w:r>
+      <w:bookmarkStart w:id="0" w:name="_GoBack"/>
+      <w:bookmarkEnd w:id="0"/>
+    </w:p>
+    <w:p>
+      <w:pPr>
+        <w:numPr>
+          <w:ilvl w:val="1"/>
+          <w:numId w:val="2"/>
+        </w:numPr>
+        <w:ind w:hanging="360"/>
+        <w:contextualSpacing/>
+      </w:pPr>
+      <w:r>
+        <w:t>Após a criação do grupo, o aluno que criou o grupo deverá utilizar a página institucional para submeter a sua candidatura, utilizando um modelo disponibilizado pela aplicação com os seguintes tópicos:</w:t>
       </w:r>
     </w:p>
     <w:p>
@@ -1111,6 +1149,24 @@
       <w:r>
         <w:t>Rúbricas</w:t>
       </w:r>
+    </w:p>
+    <w:p>
+      <w:pPr>
+        <w:numPr>
+          <w:ilvl w:val="1"/>
+          <w:numId w:val="2"/>
+        </w:numPr>
+        <w:ind w:hanging="306"/>
+        <w:contextualSpacing/>
+      </w:pPr>
+      <w:r>
+        <w:t>Os alunos pertencentes ao grupo que foi criado para a submissão da candidatura deverão juntar-se ao grupo utilizando a password escolhida para o efeito.</w:t>
+      </w:r>
+    </w:p>
+    <w:p>
+      <w:pPr>
+        <w:contextualSpacing/>
+      </w:pPr>
     </w:p>
     <w:p/>
     <w:p>
@@ -1208,8 +1264,6 @@
       <w:r>
         <w:t>Quando um projeto é atribuído, todas as outras candidaturas a esse mesmo projeto são canceladas;</w:t>
       </w:r>
-      <w:bookmarkStart w:id="0" w:name="_GoBack"/>
-      <w:bookmarkEnd w:id="0"/>
     </w:p>
     <w:p>
       <w:pPr>
@@ -1321,6 +1375,7 @@
         <w:contextualSpacing/>
       </w:pPr>
       <w:r>
+        <w:lastRenderedPageBreak/>
         <w:t>Deverão ter permissões de visualização a todos os projetos, edição e remoção relativamente à página institucional do projeto que orienta;</w:t>
       </w:r>
     </w:p>
@@ -1399,7 +1454,6 @@
         <w:contextualSpacing/>
       </w:pPr>
       <w:r>
-        <w:lastRenderedPageBreak/>
         <w:t xml:space="preserve">Criação da página institucional do projeto, de acordo com o seguinte </w:t>
       </w:r>
       <w:proofErr w:type="spellStart"/>
@@ -1890,6 +1944,7 @@
         <w:contextualSpacing/>
       </w:pPr>
       <w:r>
+        <w:lastRenderedPageBreak/>
         <w:t>Ano letivo</w:t>
       </w:r>
     </w:p>
@@ -2020,8 +2075,542 @@
         <w:contextualSpacing/>
       </w:pPr>
       <w:r>
+        <w:t>Grupo de alunos candidatos</w:t>
+      </w:r>
+    </w:p>
+    <w:p>
+      <w:pPr>
+        <w:numPr>
+          <w:ilvl w:val="3"/>
+          <w:numId w:val="2"/>
+        </w:numPr>
+        <w:ind w:hanging="360"/>
+        <w:contextualSpacing/>
+      </w:pPr>
+      <w:r>
+        <w:t>Rúbricas</w:t>
+      </w:r>
+    </w:p>
+    <w:p>
+      <w:pPr>
+        <w:numPr>
+          <w:ilvl w:val="1"/>
+          <w:numId w:val="2"/>
+        </w:numPr>
+        <w:ind w:hanging="360"/>
+        <w:contextualSpacing/>
+      </w:pPr>
+      <w:r>
+        <w:t xml:space="preserve">Candidatura do seu próprio projeto segundo o seguinte </w:t>
+      </w:r>
+      <w:proofErr w:type="spellStart"/>
+      <w:r>
+        <w:t>template</w:t>
+      </w:r>
+      <w:proofErr w:type="spellEnd"/>
+      <w:r>
+        <w:t>:</w:t>
+      </w:r>
+    </w:p>
+    <w:p>
+      <w:pPr>
+        <w:numPr>
+          <w:ilvl w:val="2"/>
+          <w:numId w:val="2"/>
+        </w:numPr>
+        <w:ind w:hanging="360"/>
+        <w:contextualSpacing/>
+      </w:pPr>
+      <w:r>
+        <w:t>Escola</w:t>
+      </w:r>
+    </w:p>
+    <w:p>
+      <w:pPr>
+        <w:numPr>
+          <w:ilvl w:val="2"/>
+          <w:numId w:val="2"/>
+        </w:numPr>
+        <w:ind w:hanging="360"/>
+        <w:contextualSpacing/>
+      </w:pPr>
+      <w:r>
+        <w:t>Licenciatura</w:t>
+      </w:r>
+    </w:p>
+    <w:p>
+      <w:pPr>
+        <w:numPr>
+          <w:ilvl w:val="2"/>
+          <w:numId w:val="2"/>
+        </w:numPr>
+        <w:ind w:hanging="360"/>
+        <w:contextualSpacing/>
+      </w:pPr>
+      <w:r>
+        <w:t>Ano letivo</w:t>
+      </w:r>
+    </w:p>
+    <w:p>
+      <w:pPr>
+        <w:numPr>
+          <w:ilvl w:val="2"/>
+          <w:numId w:val="2"/>
+        </w:numPr>
+        <w:ind w:hanging="360"/>
+        <w:contextualSpacing/>
+      </w:pPr>
+      <w:r>
+        <w:t>Título do projeto</w:t>
+      </w:r>
+    </w:p>
+    <w:p>
+      <w:pPr>
+        <w:numPr>
+          <w:ilvl w:val="2"/>
+          <w:numId w:val="2"/>
+        </w:numPr>
+        <w:ind w:hanging="360"/>
+        <w:contextualSpacing/>
+      </w:pPr>
+      <w:r>
+        <w:t>Sumário</w:t>
+      </w:r>
+    </w:p>
+    <w:p>
+      <w:pPr>
+        <w:numPr>
+          <w:ilvl w:val="2"/>
+          <w:numId w:val="2"/>
+        </w:numPr>
+        <w:ind w:hanging="360"/>
+        <w:contextualSpacing/>
+      </w:pPr>
+      <w:r>
+        <w:t>Número de alunos a envolver</w:t>
+      </w:r>
+    </w:p>
+    <w:p>
+      <w:pPr>
+        <w:numPr>
+          <w:ilvl w:val="2"/>
+          <w:numId w:val="2"/>
+        </w:numPr>
+        <w:ind w:hanging="360"/>
+        <w:contextualSpacing/>
+      </w:pPr>
+      <w:r>
+        <w:t>Objetivos específicos</w:t>
+      </w:r>
+    </w:p>
+    <w:p>
+      <w:pPr>
+        <w:numPr>
+          <w:ilvl w:val="2"/>
+          <w:numId w:val="2"/>
+        </w:numPr>
+        <w:ind w:hanging="360"/>
+        <w:contextualSpacing/>
+      </w:pPr>
+      <w:r>
+        <w:t>Pré-requisitos</w:t>
+      </w:r>
+    </w:p>
+    <w:p>
+      <w:pPr>
+        <w:numPr>
+          <w:ilvl w:val="2"/>
+          <w:numId w:val="2"/>
+        </w:numPr>
+        <w:ind w:hanging="360"/>
+        <w:contextualSpacing/>
+      </w:pPr>
+      <w:r>
+        <w:t>Orientador(</w:t>
+      </w:r>
+      <w:proofErr w:type="spellStart"/>
+      <w:r>
+        <w:t>es</w:t>
+      </w:r>
+      <w:proofErr w:type="spellEnd"/>
+      <w:r>
+        <w:t>)</w:t>
+      </w:r>
+    </w:p>
+    <w:p>
+      <w:pPr>
+        <w:numPr>
+          <w:ilvl w:val="2"/>
+          <w:numId w:val="2"/>
+        </w:numPr>
+        <w:ind w:hanging="360"/>
+        <w:contextualSpacing/>
+      </w:pPr>
+      <w:r>
+        <w:t>Proponentes</w:t>
+      </w:r>
+    </w:p>
+    <w:p>
+      <w:pPr>
+        <w:numPr>
+          <w:ilvl w:val="3"/>
+          <w:numId w:val="2"/>
+        </w:numPr>
+        <w:ind w:hanging="360"/>
+        <w:contextualSpacing/>
+      </w:pPr>
+      <w:r>
+        <w:t>Rúbricas</w:t>
+      </w:r>
+    </w:p>
+    <w:p>
+      <w:pPr>
+        <w:numPr>
+          <w:ilvl w:val="1"/>
+          <w:numId w:val="2"/>
+        </w:numPr>
+        <w:ind w:hanging="360"/>
+        <w:contextualSpacing/>
+      </w:pPr>
+      <w:r>
+        <w:t xml:space="preserve">Submeter as atas de reunião na página institucional com o seguinte </w:t>
+      </w:r>
+      <w:proofErr w:type="spellStart"/>
+      <w:r>
+        <w:t>template</w:t>
+      </w:r>
+      <w:proofErr w:type="spellEnd"/>
+      <w:r>
+        <w:t>:</w:t>
+      </w:r>
+    </w:p>
+    <w:p>
+      <w:pPr>
+        <w:numPr>
+          <w:ilvl w:val="2"/>
+          <w:numId w:val="2"/>
+        </w:numPr>
+        <w:ind w:hanging="360"/>
+        <w:contextualSpacing/>
+      </w:pPr>
+      <w:r>
+        <w:t>Escola</w:t>
+      </w:r>
+    </w:p>
+    <w:p>
+      <w:pPr>
+        <w:numPr>
+          <w:ilvl w:val="2"/>
+          <w:numId w:val="2"/>
+        </w:numPr>
+        <w:ind w:hanging="360"/>
+        <w:contextualSpacing/>
+      </w:pPr>
+      <w:r>
+        <w:t>Licenciatura</w:t>
+      </w:r>
+    </w:p>
+    <w:p>
+      <w:pPr>
+        <w:numPr>
+          <w:ilvl w:val="2"/>
+          <w:numId w:val="2"/>
+        </w:numPr>
+        <w:ind w:hanging="360"/>
+        <w:contextualSpacing/>
+      </w:pPr>
+      <w:r>
+        <w:t>Número de ata</w:t>
+      </w:r>
+    </w:p>
+    <w:p>
+      <w:pPr>
+        <w:numPr>
+          <w:ilvl w:val="2"/>
+          <w:numId w:val="2"/>
+        </w:numPr>
+        <w:ind w:hanging="360"/>
+        <w:contextualSpacing/>
+      </w:pPr>
+      <w:r>
+        <w:t>Data</w:t>
+      </w:r>
+    </w:p>
+    <w:p>
+      <w:pPr>
+        <w:numPr>
+          <w:ilvl w:val="2"/>
+          <w:numId w:val="2"/>
+        </w:numPr>
+        <w:ind w:hanging="360"/>
+        <w:contextualSpacing/>
+      </w:pPr>
+      <w:r>
+        <w:t>Nome do projeto</w:t>
+      </w:r>
+    </w:p>
+    <w:p>
+      <w:pPr>
+        <w:numPr>
+          <w:ilvl w:val="2"/>
+          <w:numId w:val="2"/>
+        </w:numPr>
+        <w:ind w:hanging="360"/>
+        <w:contextualSpacing/>
+      </w:pPr>
+      <w:r>
+        <w:t>Pessoas presentes na reunião</w:t>
+      </w:r>
+    </w:p>
+    <w:p>
+      <w:pPr>
+        <w:numPr>
+          <w:ilvl w:val="3"/>
+          <w:numId w:val="2"/>
+        </w:numPr>
+        <w:ind w:hanging="360"/>
+        <w:contextualSpacing/>
+      </w:pPr>
+      <w:r>
+        <w:t>Nome</w:t>
+      </w:r>
+    </w:p>
+    <w:p>
+      <w:pPr>
+        <w:numPr>
+          <w:ilvl w:val="3"/>
+          <w:numId w:val="2"/>
+        </w:numPr>
+        <w:ind w:hanging="360"/>
+        <w:contextualSpacing/>
+      </w:pPr>
+      <w:r>
+        <w:t>Rúbrica</w:t>
+      </w:r>
+    </w:p>
+    <w:p>
+      <w:pPr>
+        <w:numPr>
+          <w:ilvl w:val="2"/>
+          <w:numId w:val="2"/>
+        </w:numPr>
+        <w:ind w:hanging="360"/>
+        <w:contextualSpacing/>
+      </w:pPr>
+      <w:r>
+        <w:t>Documentos da reunião</w:t>
+      </w:r>
+    </w:p>
+    <w:p>
+      <w:pPr>
+        <w:numPr>
+          <w:ilvl w:val="2"/>
+          <w:numId w:val="2"/>
+        </w:numPr>
+        <w:ind w:hanging="360"/>
+        <w:contextualSpacing/>
+      </w:pPr>
+      <w:r>
+        <w:t>Ordem de trabalho</w:t>
+      </w:r>
+    </w:p>
+    <w:p>
+      <w:pPr>
+        <w:numPr>
+          <w:ilvl w:val="2"/>
+          <w:numId w:val="2"/>
+        </w:numPr>
+        <w:ind w:hanging="360"/>
+        <w:contextualSpacing/>
+      </w:pPr>
+      <w:r>
+        <w:t>Ata da reunião</w:t>
+      </w:r>
+    </w:p>
+    <w:p>
+      <w:pPr>
+        <w:numPr>
+          <w:ilvl w:val="1"/>
+          <w:numId w:val="2"/>
+        </w:numPr>
+        <w:ind w:hanging="360"/>
+        <w:contextualSpacing/>
+      </w:pPr>
+      <w:r>
+        <w:t xml:space="preserve">Submissão do relatório final na página institucional com o seguinte </w:t>
+      </w:r>
+      <w:proofErr w:type="spellStart"/>
+      <w:r>
+        <w:t>template</w:t>
+      </w:r>
+      <w:proofErr w:type="spellEnd"/>
+      <w:r>
+        <w:t>:</w:t>
+      </w:r>
+    </w:p>
+    <w:p>
+      <w:pPr>
+        <w:numPr>
+          <w:ilvl w:val="2"/>
+          <w:numId w:val="2"/>
+        </w:numPr>
+        <w:ind w:hanging="360"/>
+        <w:contextualSpacing/>
+      </w:pPr>
+      <w:r>
+        <w:t>Escola</w:t>
+      </w:r>
+    </w:p>
+    <w:p>
+      <w:pPr>
+        <w:numPr>
+          <w:ilvl w:val="2"/>
+          <w:numId w:val="2"/>
+        </w:numPr>
+        <w:ind w:hanging="360"/>
+        <w:contextualSpacing/>
+      </w:pPr>
+      <w:r>
+        <w:t>Título do projeto</w:t>
+      </w:r>
+    </w:p>
+    <w:p>
+      <w:pPr>
+        <w:numPr>
+          <w:ilvl w:val="2"/>
+          <w:numId w:val="2"/>
+        </w:numPr>
+        <w:ind w:hanging="360"/>
+        <w:contextualSpacing/>
+      </w:pPr>
+      <w:r>
+        <w:t>Ano letivo</w:t>
+      </w:r>
+    </w:p>
+    <w:p>
+      <w:pPr>
+        <w:numPr>
+          <w:ilvl w:val="2"/>
+          <w:numId w:val="2"/>
+        </w:numPr>
+        <w:ind w:hanging="360"/>
+        <w:contextualSpacing/>
+      </w:pPr>
+      <w:r>
+        <w:t>Número do(s) aluno(s)</w:t>
+      </w:r>
+    </w:p>
+    <w:p>
+      <w:pPr>
+        <w:numPr>
+          <w:ilvl w:val="2"/>
+          <w:numId w:val="2"/>
+        </w:numPr>
+        <w:ind w:hanging="360"/>
+        <w:contextualSpacing/>
+      </w:pPr>
+      <w:r>
+        <w:t>Nome do(s) aluno(s)</w:t>
+      </w:r>
+    </w:p>
+    <w:p>
+      <w:pPr>
+        <w:numPr>
+          <w:ilvl w:val="2"/>
+          <w:numId w:val="2"/>
+        </w:numPr>
+        <w:ind w:hanging="360"/>
+        <w:contextualSpacing/>
+      </w:pPr>
+      <w:r>
+        <w:t>Licenciatura</w:t>
+      </w:r>
+    </w:p>
+    <w:p>
+      <w:pPr>
+        <w:numPr>
+          <w:ilvl w:val="2"/>
+          <w:numId w:val="2"/>
+        </w:numPr>
+        <w:ind w:hanging="360"/>
+        <w:contextualSpacing/>
+      </w:pPr>
+      <w:r>
+        <w:t>Título do projeto</w:t>
+      </w:r>
+    </w:p>
+    <w:p>
+      <w:pPr>
+        <w:numPr>
+          <w:ilvl w:val="2"/>
+          <w:numId w:val="2"/>
+        </w:numPr>
+        <w:ind w:hanging="360"/>
+        <w:contextualSpacing/>
+      </w:pPr>
+      <w:r>
+        <w:t>Número do(s) aluno(s)</w:t>
+      </w:r>
+    </w:p>
+    <w:p>
+      <w:pPr>
+        <w:numPr>
+          <w:ilvl w:val="2"/>
+          <w:numId w:val="2"/>
+        </w:numPr>
+        <w:ind w:hanging="360"/>
+        <w:contextualSpacing/>
+      </w:pPr>
+      <w:r>
+        <w:t>Nome do(s) aluno(s)</w:t>
+      </w:r>
+    </w:p>
+    <w:p>
+      <w:pPr>
+        <w:numPr>
+          <w:ilvl w:val="2"/>
+          <w:numId w:val="2"/>
+        </w:numPr>
+        <w:ind w:hanging="360"/>
+        <w:contextualSpacing/>
+      </w:pPr>
+      <w:r>
+        <w:t>Mês de apresentação</w:t>
+      </w:r>
+    </w:p>
+    <w:p>
+      <w:pPr>
+        <w:numPr>
+          <w:ilvl w:val="2"/>
+          <w:numId w:val="2"/>
+        </w:numPr>
+        <w:ind w:hanging="360"/>
+        <w:contextualSpacing/>
+      </w:pPr>
+      <w:r>
+        <w:t>Ano de apresentação</w:t>
+      </w:r>
+    </w:p>
+    <w:p>
+      <w:pPr>
+        <w:numPr>
+          <w:ilvl w:val="2"/>
+          <w:numId w:val="2"/>
+        </w:numPr>
+        <w:ind w:hanging="360"/>
+        <w:contextualSpacing/>
+      </w:pPr>
+      <w:r>
         <w:lastRenderedPageBreak/>
-        <w:t>Grupo de alunos candidatos</w:t>
+        <w:t>Orientador(</w:t>
+      </w:r>
+      <w:proofErr w:type="spellStart"/>
+      <w:r>
+        <w:t>es</w:t>
+      </w:r>
+      <w:proofErr w:type="spellEnd"/>
+      <w:r>
+        <w:t>)</w:t>
       </w:r>
     </w:p>
     <w:p>
@@ -2034,540 +2623,6 @@
         <w:contextualSpacing/>
       </w:pPr>
       <w:r>
-        <w:t>Rúbricas</w:t>
-      </w:r>
-    </w:p>
-    <w:p>
-      <w:pPr>
-        <w:numPr>
-          <w:ilvl w:val="1"/>
-          <w:numId w:val="2"/>
-        </w:numPr>
-        <w:ind w:hanging="360"/>
-        <w:contextualSpacing/>
-      </w:pPr>
-      <w:r>
-        <w:t xml:space="preserve">Candidatura do seu próprio projeto segundo o seguinte </w:t>
-      </w:r>
-      <w:proofErr w:type="spellStart"/>
-      <w:r>
-        <w:t>template</w:t>
-      </w:r>
-      <w:proofErr w:type="spellEnd"/>
-      <w:r>
-        <w:t>:</w:t>
-      </w:r>
-    </w:p>
-    <w:p>
-      <w:pPr>
-        <w:numPr>
-          <w:ilvl w:val="2"/>
-          <w:numId w:val="2"/>
-        </w:numPr>
-        <w:ind w:hanging="360"/>
-        <w:contextualSpacing/>
-      </w:pPr>
-      <w:r>
-        <w:t>Escola</w:t>
-      </w:r>
-    </w:p>
-    <w:p>
-      <w:pPr>
-        <w:numPr>
-          <w:ilvl w:val="2"/>
-          <w:numId w:val="2"/>
-        </w:numPr>
-        <w:ind w:hanging="360"/>
-        <w:contextualSpacing/>
-      </w:pPr>
-      <w:r>
-        <w:t>Licenciatura</w:t>
-      </w:r>
-    </w:p>
-    <w:p>
-      <w:pPr>
-        <w:numPr>
-          <w:ilvl w:val="2"/>
-          <w:numId w:val="2"/>
-        </w:numPr>
-        <w:ind w:hanging="360"/>
-        <w:contextualSpacing/>
-      </w:pPr>
-      <w:r>
-        <w:t>Ano letivo</w:t>
-      </w:r>
-    </w:p>
-    <w:p>
-      <w:pPr>
-        <w:numPr>
-          <w:ilvl w:val="2"/>
-          <w:numId w:val="2"/>
-        </w:numPr>
-        <w:ind w:hanging="360"/>
-        <w:contextualSpacing/>
-      </w:pPr>
-      <w:r>
-        <w:t>Título do projeto</w:t>
-      </w:r>
-    </w:p>
-    <w:p>
-      <w:pPr>
-        <w:numPr>
-          <w:ilvl w:val="2"/>
-          <w:numId w:val="2"/>
-        </w:numPr>
-        <w:ind w:hanging="360"/>
-        <w:contextualSpacing/>
-      </w:pPr>
-      <w:r>
-        <w:t>Sumário</w:t>
-      </w:r>
-    </w:p>
-    <w:p>
-      <w:pPr>
-        <w:numPr>
-          <w:ilvl w:val="2"/>
-          <w:numId w:val="2"/>
-        </w:numPr>
-        <w:ind w:hanging="360"/>
-        <w:contextualSpacing/>
-      </w:pPr>
-      <w:r>
-        <w:t>Número de alunos a envolver</w:t>
-      </w:r>
-    </w:p>
-    <w:p>
-      <w:pPr>
-        <w:numPr>
-          <w:ilvl w:val="2"/>
-          <w:numId w:val="2"/>
-        </w:numPr>
-        <w:ind w:hanging="360"/>
-        <w:contextualSpacing/>
-      </w:pPr>
-      <w:r>
-        <w:t>Objetivos específicos</w:t>
-      </w:r>
-    </w:p>
-    <w:p>
-      <w:pPr>
-        <w:numPr>
-          <w:ilvl w:val="2"/>
-          <w:numId w:val="2"/>
-        </w:numPr>
-        <w:ind w:hanging="360"/>
-        <w:contextualSpacing/>
-      </w:pPr>
-      <w:r>
-        <w:t>Pré-requisitos</w:t>
-      </w:r>
-    </w:p>
-    <w:p>
-      <w:pPr>
-        <w:numPr>
-          <w:ilvl w:val="2"/>
-          <w:numId w:val="2"/>
-        </w:numPr>
-        <w:ind w:hanging="360"/>
-        <w:contextualSpacing/>
-      </w:pPr>
-      <w:r>
-        <w:t>Orientador(</w:t>
-      </w:r>
-      <w:proofErr w:type="spellStart"/>
-      <w:r>
-        <w:t>es</w:t>
-      </w:r>
-      <w:proofErr w:type="spellEnd"/>
-      <w:r>
-        <w:t>)</w:t>
-      </w:r>
-    </w:p>
-    <w:p>
-      <w:pPr>
-        <w:numPr>
-          <w:ilvl w:val="2"/>
-          <w:numId w:val="2"/>
-        </w:numPr>
-        <w:ind w:hanging="360"/>
-        <w:contextualSpacing/>
-      </w:pPr>
-      <w:r>
-        <w:t>Proponentes</w:t>
-      </w:r>
-    </w:p>
-    <w:p>
-      <w:pPr>
-        <w:numPr>
-          <w:ilvl w:val="3"/>
-          <w:numId w:val="2"/>
-        </w:numPr>
-        <w:ind w:hanging="360"/>
-        <w:contextualSpacing/>
-      </w:pPr>
-      <w:r>
-        <w:t>Rúbricas</w:t>
-      </w:r>
-    </w:p>
-    <w:p>
-      <w:pPr>
-        <w:numPr>
-          <w:ilvl w:val="1"/>
-          <w:numId w:val="2"/>
-        </w:numPr>
-        <w:ind w:hanging="360"/>
-        <w:contextualSpacing/>
-      </w:pPr>
-      <w:r>
-        <w:t xml:space="preserve">Submeter as atas de reunião na página institucional com o seguinte </w:t>
-      </w:r>
-      <w:proofErr w:type="spellStart"/>
-      <w:r>
-        <w:t>template</w:t>
-      </w:r>
-      <w:proofErr w:type="spellEnd"/>
-      <w:r>
-        <w:t>:</w:t>
-      </w:r>
-    </w:p>
-    <w:p>
-      <w:pPr>
-        <w:numPr>
-          <w:ilvl w:val="2"/>
-          <w:numId w:val="2"/>
-        </w:numPr>
-        <w:ind w:hanging="360"/>
-        <w:contextualSpacing/>
-      </w:pPr>
-      <w:r>
-        <w:t>Escola</w:t>
-      </w:r>
-    </w:p>
-    <w:p>
-      <w:pPr>
-        <w:numPr>
-          <w:ilvl w:val="2"/>
-          <w:numId w:val="2"/>
-        </w:numPr>
-        <w:ind w:hanging="360"/>
-        <w:contextualSpacing/>
-      </w:pPr>
-      <w:r>
-        <w:t>Licenciatura</w:t>
-      </w:r>
-    </w:p>
-    <w:p>
-      <w:pPr>
-        <w:numPr>
-          <w:ilvl w:val="2"/>
-          <w:numId w:val="2"/>
-        </w:numPr>
-        <w:ind w:hanging="360"/>
-        <w:contextualSpacing/>
-      </w:pPr>
-      <w:r>
-        <w:t>Número de ata</w:t>
-      </w:r>
-    </w:p>
-    <w:p>
-      <w:pPr>
-        <w:numPr>
-          <w:ilvl w:val="2"/>
-          <w:numId w:val="2"/>
-        </w:numPr>
-        <w:ind w:hanging="360"/>
-        <w:contextualSpacing/>
-      </w:pPr>
-      <w:r>
-        <w:t>Data</w:t>
-      </w:r>
-    </w:p>
-    <w:p>
-      <w:pPr>
-        <w:numPr>
-          <w:ilvl w:val="2"/>
-          <w:numId w:val="2"/>
-        </w:numPr>
-        <w:ind w:hanging="360"/>
-        <w:contextualSpacing/>
-      </w:pPr>
-      <w:r>
-        <w:t>Nome do projeto</w:t>
-      </w:r>
-    </w:p>
-    <w:p>
-      <w:pPr>
-        <w:numPr>
-          <w:ilvl w:val="2"/>
-          <w:numId w:val="2"/>
-        </w:numPr>
-        <w:ind w:hanging="360"/>
-        <w:contextualSpacing/>
-      </w:pPr>
-      <w:r>
-        <w:t>Pessoas presentes na reunião</w:t>
-      </w:r>
-    </w:p>
-    <w:p>
-      <w:pPr>
-        <w:numPr>
-          <w:ilvl w:val="3"/>
-          <w:numId w:val="2"/>
-        </w:numPr>
-        <w:ind w:hanging="360"/>
-        <w:contextualSpacing/>
-      </w:pPr>
-      <w:r>
-        <w:t>Nome</w:t>
-      </w:r>
-    </w:p>
-    <w:p>
-      <w:pPr>
-        <w:numPr>
-          <w:ilvl w:val="3"/>
-          <w:numId w:val="2"/>
-        </w:numPr>
-        <w:ind w:hanging="360"/>
-        <w:contextualSpacing/>
-      </w:pPr>
-      <w:r>
-        <w:t>Rúbrica</w:t>
-      </w:r>
-    </w:p>
-    <w:p>
-      <w:pPr>
-        <w:numPr>
-          <w:ilvl w:val="2"/>
-          <w:numId w:val="2"/>
-        </w:numPr>
-        <w:ind w:hanging="360"/>
-        <w:contextualSpacing/>
-      </w:pPr>
-      <w:r>
-        <w:t>Documentos da reunião</w:t>
-      </w:r>
-    </w:p>
-    <w:p>
-      <w:pPr>
-        <w:numPr>
-          <w:ilvl w:val="2"/>
-          <w:numId w:val="2"/>
-        </w:numPr>
-        <w:ind w:hanging="360"/>
-        <w:contextualSpacing/>
-      </w:pPr>
-      <w:r>
-        <w:t>Ordem de trabalho</w:t>
-      </w:r>
-    </w:p>
-    <w:p>
-      <w:pPr>
-        <w:numPr>
-          <w:ilvl w:val="2"/>
-          <w:numId w:val="2"/>
-        </w:numPr>
-        <w:ind w:hanging="360"/>
-        <w:contextualSpacing/>
-      </w:pPr>
-      <w:r>
-        <w:t>Ata da reunião</w:t>
-      </w:r>
-    </w:p>
-    <w:p>
-      <w:pPr>
-        <w:numPr>
-          <w:ilvl w:val="1"/>
-          <w:numId w:val="2"/>
-        </w:numPr>
-        <w:ind w:hanging="360"/>
-        <w:contextualSpacing/>
-      </w:pPr>
-      <w:r>
-        <w:t xml:space="preserve">Submissão do relatório final na página institucional com o seguinte </w:t>
-      </w:r>
-      <w:proofErr w:type="spellStart"/>
-      <w:r>
-        <w:t>template</w:t>
-      </w:r>
-      <w:proofErr w:type="spellEnd"/>
-      <w:r>
-        <w:t>:</w:t>
-      </w:r>
-    </w:p>
-    <w:p>
-      <w:pPr>
-        <w:numPr>
-          <w:ilvl w:val="2"/>
-          <w:numId w:val="2"/>
-        </w:numPr>
-        <w:ind w:hanging="360"/>
-        <w:contextualSpacing/>
-      </w:pPr>
-      <w:r>
-        <w:t>Escola</w:t>
-      </w:r>
-    </w:p>
-    <w:p>
-      <w:pPr>
-        <w:numPr>
-          <w:ilvl w:val="2"/>
-          <w:numId w:val="2"/>
-        </w:numPr>
-        <w:ind w:hanging="360"/>
-        <w:contextualSpacing/>
-      </w:pPr>
-      <w:r>
-        <w:t>Título do projeto</w:t>
-      </w:r>
-    </w:p>
-    <w:p>
-      <w:pPr>
-        <w:numPr>
-          <w:ilvl w:val="2"/>
-          <w:numId w:val="2"/>
-        </w:numPr>
-        <w:ind w:hanging="360"/>
-        <w:contextualSpacing/>
-      </w:pPr>
-      <w:r>
-        <w:t>Ano letivo</w:t>
-      </w:r>
-    </w:p>
-    <w:p>
-      <w:pPr>
-        <w:numPr>
-          <w:ilvl w:val="2"/>
-          <w:numId w:val="2"/>
-        </w:numPr>
-        <w:ind w:hanging="360"/>
-        <w:contextualSpacing/>
-      </w:pPr>
-      <w:r>
-        <w:t>Número do(s) aluno(s)</w:t>
-      </w:r>
-    </w:p>
-    <w:p>
-      <w:pPr>
-        <w:numPr>
-          <w:ilvl w:val="2"/>
-          <w:numId w:val="2"/>
-        </w:numPr>
-        <w:ind w:hanging="360"/>
-        <w:contextualSpacing/>
-      </w:pPr>
-      <w:r>
-        <w:t>Nome do(s) aluno(s)</w:t>
-      </w:r>
-    </w:p>
-    <w:p>
-      <w:pPr>
-        <w:numPr>
-          <w:ilvl w:val="2"/>
-          <w:numId w:val="2"/>
-        </w:numPr>
-        <w:ind w:hanging="360"/>
-        <w:contextualSpacing/>
-      </w:pPr>
-      <w:r>
-        <w:t>Licenciatura</w:t>
-      </w:r>
-    </w:p>
-    <w:p>
-      <w:pPr>
-        <w:numPr>
-          <w:ilvl w:val="2"/>
-          <w:numId w:val="2"/>
-        </w:numPr>
-        <w:ind w:hanging="360"/>
-        <w:contextualSpacing/>
-      </w:pPr>
-      <w:r>
-        <w:t>Título do projeto</w:t>
-      </w:r>
-    </w:p>
-    <w:p>
-      <w:pPr>
-        <w:numPr>
-          <w:ilvl w:val="2"/>
-          <w:numId w:val="2"/>
-        </w:numPr>
-        <w:ind w:hanging="360"/>
-        <w:contextualSpacing/>
-      </w:pPr>
-      <w:r>
-        <w:t>Número do(s) aluno(s)</w:t>
-      </w:r>
-    </w:p>
-    <w:p>
-      <w:pPr>
-        <w:numPr>
-          <w:ilvl w:val="2"/>
-          <w:numId w:val="2"/>
-        </w:numPr>
-        <w:ind w:hanging="360"/>
-        <w:contextualSpacing/>
-      </w:pPr>
-      <w:r>
-        <w:t>Nome do(s) aluno(s)</w:t>
-      </w:r>
-    </w:p>
-    <w:p>
-      <w:pPr>
-        <w:numPr>
-          <w:ilvl w:val="2"/>
-          <w:numId w:val="2"/>
-        </w:numPr>
-        <w:ind w:hanging="360"/>
-        <w:contextualSpacing/>
-      </w:pPr>
-      <w:r>
-        <w:t>Mês de apresentação</w:t>
-      </w:r>
-    </w:p>
-    <w:p>
-      <w:pPr>
-        <w:numPr>
-          <w:ilvl w:val="2"/>
-          <w:numId w:val="2"/>
-        </w:numPr>
-        <w:ind w:hanging="360"/>
-        <w:contextualSpacing/>
-      </w:pPr>
-      <w:r>
-        <w:t>Ano de apresentação</w:t>
-      </w:r>
-    </w:p>
-    <w:p>
-      <w:pPr>
-        <w:numPr>
-          <w:ilvl w:val="2"/>
-          <w:numId w:val="2"/>
-        </w:numPr>
-        <w:ind w:hanging="360"/>
-        <w:contextualSpacing/>
-      </w:pPr>
-      <w:r>
-        <w:t>Orientador(</w:t>
-      </w:r>
-      <w:proofErr w:type="spellStart"/>
-      <w:r>
-        <w:t>es</w:t>
-      </w:r>
-      <w:proofErr w:type="spellEnd"/>
-      <w:r>
-        <w:t>)</w:t>
-      </w:r>
-    </w:p>
-    <w:p>
-      <w:pPr>
-        <w:numPr>
-          <w:ilvl w:val="3"/>
-          <w:numId w:val="2"/>
-        </w:numPr>
-        <w:ind w:hanging="360"/>
-        <w:contextualSpacing/>
-      </w:pPr>
-      <w:r>
         <w:t>Nome(s)</w:t>
       </w:r>
     </w:p>
@@ -2685,7 +2740,6 @@
         <w:contextualSpacing/>
       </w:pPr>
       <w:r>
-        <w:lastRenderedPageBreak/>
         <w:t>Conclusões</w:t>
       </w:r>
     </w:p>
@@ -3262,7 +3316,7 @@
 </file>
 
 <file path=word/endnotes.xml><?xml version="1.0" encoding="utf-8"?>
-<w:endnotes xmlns:wpc="http://schemas.microsoft.com/office/word/2010/wordprocessingCanvas" xmlns:cx="http://schemas.microsoft.com/office/drawing/2014/chartex" xmlns:cx1="http://schemas.microsoft.com/office/drawing/2015/9/8/chartex" xmlns:cx2="http://schemas.microsoft.com/office/drawing/2015/10/21/chartex" xmlns:cx3="http://schemas.microsoft.com/office/drawing/2016/5/9/chartex" xmlns:cx4="http://schemas.microsoft.com/office/drawing/2016/5/10/chartex" xmlns:cx5="http://schemas.microsoft.com/office/drawing/2016/5/11/chartex" xmlns:mc="http://schemas.openxmlformats.org/markup-compatibility/2006" xmlns:o="urn:schemas-microsoft-com:office:office" xmlns:r="http://schemas.openxmlformats.org/officeDocument/2006/relationships" xmlns:m="http://schemas.openxmlformats.org/officeDocument/2006/math" xmlns:v="urn:schemas-microsoft-com:vml" xmlns:wp14="http://schemas.microsoft.com/office/word/2010/wordprocessingDrawing" xmlns:wp="http://schemas.openxmlformats.org/drawingml/2006/wordprocessingDrawing" xmlns:w10="urn:schemas-microsoft-com:office:word" xmlns:w="http://schemas.openxmlformats.org/wordprocessingml/2006/main" xmlns:w14="http://schemas.microsoft.com/office/word/2010/wordml" xmlns:w15="http://schemas.microsoft.com/office/word/2012/wordml" xmlns:w16se="http://schemas.microsoft.com/office/word/2015/wordml/symex" xmlns:wpg="http://schemas.microsoft.com/office/word/2010/wordprocessingGroup" xmlns:wpi="http://schemas.microsoft.com/office/word/2010/wordprocessingInk" xmlns:wne="http://schemas.microsoft.com/office/word/2006/wordml" xmlns:wps="http://schemas.microsoft.com/office/word/2010/wordprocessingShape" mc:Ignorable="w14 w15 w16se wp14">
+<w:endnotes xmlns:wpc="http://schemas.microsoft.com/office/word/2010/wordprocessingCanvas" xmlns:cx="http://schemas.microsoft.com/office/drawing/2014/chartex" xmlns:cx1="http://schemas.microsoft.com/office/drawing/2015/9/8/chartex" xmlns:cx2="http://schemas.microsoft.com/office/drawing/2015/10/21/chartex" xmlns:cx3="http://schemas.microsoft.com/office/drawing/2016/5/9/chartex" xmlns:cx4="http://schemas.microsoft.com/office/drawing/2016/5/10/chartex" xmlns:cx5="http://schemas.microsoft.com/office/drawing/2016/5/11/chartex" xmlns:cx6="http://schemas.microsoft.com/office/drawing/2016/5/12/chartex" xmlns:cx7="http://schemas.microsoft.com/office/drawing/2016/5/13/chartex" xmlns:cx8="http://schemas.microsoft.com/office/drawing/2016/5/14/chartex" xmlns:mc="http://schemas.openxmlformats.org/markup-compatibility/2006" xmlns:o="urn:schemas-microsoft-com:office:office" xmlns:r="http://schemas.openxmlformats.org/officeDocument/2006/relationships" xmlns:m="http://schemas.openxmlformats.org/officeDocument/2006/math" xmlns:v="urn:schemas-microsoft-com:vml" xmlns:wp14="http://schemas.microsoft.com/office/word/2010/wordprocessingDrawing" xmlns:wp="http://schemas.openxmlformats.org/drawingml/2006/wordprocessingDrawing" xmlns:w10="urn:schemas-microsoft-com:office:word" xmlns:w="http://schemas.openxmlformats.org/wordprocessingml/2006/main" xmlns:w14="http://schemas.microsoft.com/office/word/2010/wordml" xmlns:w15="http://schemas.microsoft.com/office/word/2012/wordml" xmlns:w16se="http://schemas.microsoft.com/office/word/2015/wordml/symex" xmlns:wpg="http://schemas.microsoft.com/office/word/2010/wordprocessingGroup" xmlns:wpi="http://schemas.microsoft.com/office/word/2010/wordprocessingInk" xmlns:wne="http://schemas.microsoft.com/office/word/2006/wordml" xmlns:wps="http://schemas.microsoft.com/office/word/2010/wordprocessingShape" mc:Ignorable="w14 w15 w16se wp14">
   <w:endnote w:type="separator" w:id="-1">
     <w:p>
       <w:pPr>
@@ -3287,7 +3341,7 @@
 </file>
 
 <file path=word/footer1.xml><?xml version="1.0" encoding="utf-8"?>
-<w:ftr xmlns:wpc="http://schemas.microsoft.com/office/word/2010/wordprocessingCanvas" xmlns:cx="http://schemas.microsoft.com/office/drawing/2014/chartex" xmlns:cx1="http://schemas.microsoft.com/office/drawing/2015/9/8/chartex" xmlns:cx2="http://schemas.microsoft.com/office/drawing/2015/10/21/chartex" xmlns:cx3="http://schemas.microsoft.com/office/drawing/2016/5/9/chartex" xmlns:cx4="http://schemas.microsoft.com/office/drawing/2016/5/10/chartex" xmlns:cx5="http://schemas.microsoft.com/office/drawing/2016/5/11/chartex" xmlns:mc="http://schemas.openxmlformats.org/markup-compatibility/2006" xmlns:o="urn:schemas-microsoft-com:office:office" xmlns:r="http://schemas.openxmlformats.org/officeDocument/2006/relationships" xmlns:m="http://schemas.openxmlformats.org/officeDocument/2006/math" xmlns:v="urn:schemas-microsoft-com:vml" xmlns:wp14="http://schemas.microsoft.com/office/word/2010/wordprocessingDrawing" xmlns:wp="http://schemas.openxmlformats.org/drawingml/2006/wordprocessingDrawing" xmlns:w10="urn:schemas-microsoft-com:office:word" xmlns:w="http://schemas.openxmlformats.org/wordprocessingml/2006/main" xmlns:w14="http://schemas.microsoft.com/office/word/2010/wordml" xmlns:w15="http://schemas.microsoft.com/office/word/2012/wordml" xmlns:w16se="http://schemas.microsoft.com/office/word/2015/wordml/symex" xmlns:wpg="http://schemas.microsoft.com/office/word/2010/wordprocessingGroup" xmlns:wpi="http://schemas.microsoft.com/office/word/2010/wordprocessingInk" xmlns:wne="http://schemas.microsoft.com/office/word/2006/wordml" xmlns:wps="http://schemas.microsoft.com/office/word/2010/wordprocessingShape" mc:Ignorable="w14 w15 w16se wp14">
+<w:ftr xmlns:wpc="http://schemas.microsoft.com/office/word/2010/wordprocessingCanvas" xmlns:cx="http://schemas.microsoft.com/office/drawing/2014/chartex" xmlns:cx1="http://schemas.microsoft.com/office/drawing/2015/9/8/chartex" xmlns:cx2="http://schemas.microsoft.com/office/drawing/2015/10/21/chartex" xmlns:cx3="http://schemas.microsoft.com/office/drawing/2016/5/9/chartex" xmlns:cx4="http://schemas.microsoft.com/office/drawing/2016/5/10/chartex" xmlns:cx5="http://schemas.microsoft.com/office/drawing/2016/5/11/chartex" xmlns:cx6="http://schemas.microsoft.com/office/drawing/2016/5/12/chartex" xmlns:cx7="http://schemas.microsoft.com/office/drawing/2016/5/13/chartex" xmlns:cx8="http://schemas.microsoft.com/office/drawing/2016/5/14/chartex" xmlns:mc="http://schemas.openxmlformats.org/markup-compatibility/2006" xmlns:o="urn:schemas-microsoft-com:office:office" xmlns:r="http://schemas.openxmlformats.org/officeDocument/2006/relationships" xmlns:m="http://schemas.openxmlformats.org/officeDocument/2006/math" xmlns:v="urn:schemas-microsoft-com:vml" xmlns:wp14="http://schemas.microsoft.com/office/word/2010/wordprocessingDrawing" xmlns:wp="http://schemas.openxmlformats.org/drawingml/2006/wordprocessingDrawing" xmlns:w10="urn:schemas-microsoft-com:office:word" xmlns:w="http://schemas.openxmlformats.org/wordprocessingml/2006/main" xmlns:w14="http://schemas.microsoft.com/office/word/2010/wordml" xmlns:w15="http://schemas.microsoft.com/office/word/2012/wordml" xmlns:w16se="http://schemas.microsoft.com/office/word/2015/wordml/symex" xmlns:wpg="http://schemas.microsoft.com/office/word/2010/wordprocessingGroup" xmlns:wpi="http://schemas.microsoft.com/office/word/2010/wordprocessingInk" xmlns:wne="http://schemas.microsoft.com/office/word/2006/wordml" xmlns:wps="http://schemas.microsoft.com/office/word/2010/wordprocessingShape" mc:Ignorable="w14 w15 w16se wp14">
   <w:p>
     <w:pPr>
       <w:rPr>
@@ -3307,7 +3361,7 @@
 </file>
 
 <file path=word/footnotes.xml><?xml version="1.0" encoding="utf-8"?>
-<w:footnotes xmlns:wpc="http://schemas.microsoft.com/office/word/2010/wordprocessingCanvas" xmlns:cx="http://schemas.microsoft.com/office/drawing/2014/chartex" xmlns:cx1="http://schemas.microsoft.com/office/drawing/2015/9/8/chartex" xmlns:cx2="http://schemas.microsoft.com/office/drawing/2015/10/21/chartex" xmlns:cx3="http://schemas.microsoft.com/office/drawing/2016/5/9/chartex" xmlns:cx4="http://schemas.microsoft.com/office/drawing/2016/5/10/chartex" xmlns:cx5="http://schemas.microsoft.com/office/drawing/2016/5/11/chartex" xmlns:mc="http://schemas.openxmlformats.org/markup-compatibility/2006" xmlns:o="urn:schemas-microsoft-com:office:office" xmlns:r="http://schemas.openxmlformats.org/officeDocument/2006/relationships" xmlns:m="http://schemas.openxmlformats.org/officeDocument/2006/math" xmlns:v="urn:schemas-microsoft-com:vml" xmlns:wp14="http://schemas.microsoft.com/office/word/2010/wordprocessingDrawing" xmlns:wp="http://schemas.openxmlformats.org/drawingml/2006/wordprocessingDrawing" xmlns:w10="urn:schemas-microsoft-com:office:word" xmlns:w="http://schemas.openxmlformats.org/wordprocessingml/2006/main" xmlns:w14="http://schemas.microsoft.com/office/word/2010/wordml" xmlns:w15="http://schemas.microsoft.com/office/word/2012/wordml" xmlns:w16se="http://schemas.microsoft.com/office/word/2015/wordml/symex" xmlns:wpg="http://schemas.microsoft.com/office/word/2010/wordprocessingGroup" xmlns:wpi="http://schemas.microsoft.com/office/word/2010/wordprocessingInk" xmlns:wne="http://schemas.microsoft.com/office/word/2006/wordml" xmlns:wps="http://schemas.microsoft.com/office/word/2010/wordprocessingShape" mc:Ignorable="w14 w15 w16se wp14">
+<w:footnotes xmlns:wpc="http://schemas.microsoft.com/office/word/2010/wordprocessingCanvas" xmlns:cx="http://schemas.microsoft.com/office/drawing/2014/chartex" xmlns:cx1="http://schemas.microsoft.com/office/drawing/2015/9/8/chartex" xmlns:cx2="http://schemas.microsoft.com/office/drawing/2015/10/21/chartex" xmlns:cx3="http://schemas.microsoft.com/office/drawing/2016/5/9/chartex" xmlns:cx4="http://schemas.microsoft.com/office/drawing/2016/5/10/chartex" xmlns:cx5="http://schemas.microsoft.com/office/drawing/2016/5/11/chartex" xmlns:cx6="http://schemas.microsoft.com/office/drawing/2016/5/12/chartex" xmlns:cx7="http://schemas.microsoft.com/office/drawing/2016/5/13/chartex" xmlns:cx8="http://schemas.microsoft.com/office/drawing/2016/5/14/chartex" xmlns:mc="http://schemas.openxmlformats.org/markup-compatibility/2006" xmlns:o="urn:schemas-microsoft-com:office:office" xmlns:r="http://schemas.openxmlformats.org/officeDocument/2006/relationships" xmlns:m="http://schemas.openxmlformats.org/officeDocument/2006/math" xmlns:v="urn:schemas-microsoft-com:vml" xmlns:wp14="http://schemas.microsoft.com/office/word/2010/wordprocessingDrawing" xmlns:wp="http://schemas.openxmlformats.org/drawingml/2006/wordprocessingDrawing" xmlns:w10="urn:schemas-microsoft-com:office:word" xmlns:w="http://schemas.openxmlformats.org/wordprocessingml/2006/main" xmlns:w14="http://schemas.microsoft.com/office/word/2010/wordml" xmlns:w15="http://schemas.microsoft.com/office/word/2012/wordml" xmlns:w16se="http://schemas.microsoft.com/office/word/2015/wordml/symex" xmlns:wpg="http://schemas.microsoft.com/office/word/2010/wordprocessingGroup" xmlns:wpi="http://schemas.microsoft.com/office/word/2010/wordprocessingInk" xmlns:wne="http://schemas.microsoft.com/office/word/2006/wordml" xmlns:wps="http://schemas.microsoft.com/office/word/2010/wordprocessingShape" mc:Ignorable="w14 w15 w16se wp14">
   <w:footnote w:type="separator" w:id="-1">
     <w:p>
       <w:pPr>
@@ -3332,7 +3386,7 @@
 </file>
 
 <file path=word/header1.xml><?xml version="1.0" encoding="utf-8"?>
-<w:hdr xmlns:wpc="http://schemas.microsoft.com/office/word/2010/wordprocessingCanvas" xmlns:cx="http://schemas.microsoft.com/office/drawing/2014/chartex" xmlns:cx1="http://schemas.microsoft.com/office/drawing/2015/9/8/chartex" xmlns:cx2="http://schemas.microsoft.com/office/drawing/2015/10/21/chartex" xmlns:cx3="http://schemas.microsoft.com/office/drawing/2016/5/9/chartex" xmlns:cx4="http://schemas.microsoft.com/office/drawing/2016/5/10/chartex" xmlns:cx5="http://schemas.microsoft.com/office/drawing/2016/5/11/chartex" xmlns:mc="http://schemas.openxmlformats.org/markup-compatibility/2006" xmlns:o="urn:schemas-microsoft-com:office:office" xmlns:r="http://schemas.openxmlformats.org/officeDocument/2006/relationships" xmlns:m="http://schemas.openxmlformats.org/officeDocument/2006/math" xmlns:v="urn:schemas-microsoft-com:vml" xmlns:wp14="http://schemas.microsoft.com/office/word/2010/wordprocessingDrawing" xmlns:wp="http://schemas.openxmlformats.org/drawingml/2006/wordprocessingDrawing" xmlns:w10="urn:schemas-microsoft-com:office:word" xmlns:w="http://schemas.openxmlformats.org/wordprocessingml/2006/main" xmlns:w14="http://schemas.microsoft.com/office/word/2010/wordml" xmlns:w15="http://schemas.microsoft.com/office/word/2012/wordml" xmlns:w16se="http://schemas.microsoft.com/office/word/2015/wordml/symex" xmlns:wpg="http://schemas.microsoft.com/office/word/2010/wordprocessingGroup" xmlns:wpi="http://schemas.microsoft.com/office/word/2010/wordprocessingInk" xmlns:wne="http://schemas.microsoft.com/office/word/2006/wordml" xmlns:wps="http://schemas.microsoft.com/office/word/2010/wordprocessingShape" mc:Ignorable="w14 w15 w16se wp14">
+<w:hdr xmlns:wpc="http://schemas.microsoft.com/office/word/2010/wordprocessingCanvas" xmlns:cx="http://schemas.microsoft.com/office/drawing/2014/chartex" xmlns:cx1="http://schemas.microsoft.com/office/drawing/2015/9/8/chartex" xmlns:cx2="http://schemas.microsoft.com/office/drawing/2015/10/21/chartex" xmlns:cx3="http://schemas.microsoft.com/office/drawing/2016/5/9/chartex" xmlns:cx4="http://schemas.microsoft.com/office/drawing/2016/5/10/chartex" xmlns:cx5="http://schemas.microsoft.com/office/drawing/2016/5/11/chartex" xmlns:cx6="http://schemas.microsoft.com/office/drawing/2016/5/12/chartex" xmlns:cx7="http://schemas.microsoft.com/office/drawing/2016/5/13/chartex" xmlns:cx8="http://schemas.microsoft.com/office/drawing/2016/5/14/chartex" xmlns:mc="http://schemas.openxmlformats.org/markup-compatibility/2006" xmlns:o="urn:schemas-microsoft-com:office:office" xmlns:r="http://schemas.openxmlformats.org/officeDocument/2006/relationships" xmlns:m="http://schemas.openxmlformats.org/officeDocument/2006/math" xmlns:v="urn:schemas-microsoft-com:vml" xmlns:wp14="http://schemas.microsoft.com/office/word/2010/wordprocessingDrawing" xmlns:wp="http://schemas.openxmlformats.org/drawingml/2006/wordprocessingDrawing" xmlns:w10="urn:schemas-microsoft-com:office:word" xmlns:w="http://schemas.openxmlformats.org/wordprocessingml/2006/main" xmlns:w14="http://schemas.microsoft.com/office/word/2010/wordml" xmlns:w15="http://schemas.microsoft.com/office/word/2012/wordml" xmlns:w16se="http://schemas.microsoft.com/office/word/2015/wordml/symex" xmlns:wpg="http://schemas.microsoft.com/office/word/2010/wordprocessingGroup" xmlns:wpi="http://schemas.microsoft.com/office/word/2010/wordprocessingInk" xmlns:wne="http://schemas.microsoft.com/office/word/2006/wordml" xmlns:wps="http://schemas.microsoft.com/office/word/2010/wordprocessingShape" mc:Ignorable="w14 w15 w16se wp14">
   <w:p>
     <w:pPr>
       <w:rPr>
@@ -3372,7 +3426,7 @@
 </file>
 
 <file path=word/numbering.xml><?xml version="1.0" encoding="utf-8"?>
-<w:numbering xmlns:wpc="http://schemas.microsoft.com/office/word/2010/wordprocessingCanvas" xmlns:cx="http://schemas.microsoft.com/office/drawing/2014/chartex" xmlns:cx1="http://schemas.microsoft.com/office/drawing/2015/9/8/chartex" xmlns:cx2="http://schemas.microsoft.com/office/drawing/2015/10/21/chartex" xmlns:cx3="http://schemas.microsoft.com/office/drawing/2016/5/9/chartex" xmlns:cx4="http://schemas.microsoft.com/office/drawing/2016/5/10/chartex" xmlns:cx5="http://schemas.microsoft.com/office/drawing/2016/5/11/chartex" xmlns:mc="http://schemas.openxmlformats.org/markup-compatibility/2006" xmlns:o="urn:schemas-microsoft-com:office:office" xmlns:r="http://schemas.openxmlformats.org/officeDocument/2006/relationships" xmlns:m="http://schemas.openxmlformats.org/officeDocument/2006/math" xmlns:v="urn:schemas-microsoft-com:vml" xmlns:wp14="http://schemas.microsoft.com/office/word/2010/wordprocessingDrawing" xmlns:wp="http://schemas.openxmlformats.org/drawingml/2006/wordprocessingDrawing" xmlns:w10="urn:schemas-microsoft-com:office:word" xmlns:w="http://schemas.openxmlformats.org/wordprocessingml/2006/main" xmlns:w14="http://schemas.microsoft.com/office/word/2010/wordml" xmlns:w15="http://schemas.microsoft.com/office/word/2012/wordml" xmlns:w16se="http://schemas.microsoft.com/office/word/2015/wordml/symex" xmlns:wpg="http://schemas.microsoft.com/office/word/2010/wordprocessingGroup" xmlns:wpi="http://schemas.microsoft.com/office/word/2010/wordprocessingInk" xmlns:wne="http://schemas.microsoft.com/office/word/2006/wordml" xmlns:wps="http://schemas.microsoft.com/office/word/2010/wordprocessingShape" mc:Ignorable="w14 w15 w16se wp14">
+<w:numbering xmlns:wpc="http://schemas.microsoft.com/office/word/2010/wordprocessingCanvas" xmlns:cx="http://schemas.microsoft.com/office/drawing/2014/chartex" xmlns:cx1="http://schemas.microsoft.com/office/drawing/2015/9/8/chartex" xmlns:cx2="http://schemas.microsoft.com/office/drawing/2015/10/21/chartex" xmlns:cx3="http://schemas.microsoft.com/office/drawing/2016/5/9/chartex" xmlns:cx4="http://schemas.microsoft.com/office/drawing/2016/5/10/chartex" xmlns:cx5="http://schemas.microsoft.com/office/drawing/2016/5/11/chartex" xmlns:cx6="http://schemas.microsoft.com/office/drawing/2016/5/12/chartex" xmlns:cx7="http://schemas.microsoft.com/office/drawing/2016/5/13/chartex" xmlns:cx8="http://schemas.microsoft.com/office/drawing/2016/5/14/chartex" xmlns:mc="http://schemas.openxmlformats.org/markup-compatibility/2006" xmlns:o="urn:schemas-microsoft-com:office:office" xmlns:r="http://schemas.openxmlformats.org/officeDocument/2006/relationships" xmlns:m="http://schemas.openxmlformats.org/officeDocument/2006/math" xmlns:v="urn:schemas-microsoft-com:vml" xmlns:wp14="http://schemas.microsoft.com/office/word/2010/wordprocessingDrawing" xmlns:wp="http://schemas.openxmlformats.org/drawingml/2006/wordprocessingDrawing" xmlns:w10="urn:schemas-microsoft-com:office:word" xmlns:w="http://schemas.openxmlformats.org/wordprocessingml/2006/main" xmlns:w14="http://schemas.microsoft.com/office/word/2010/wordml" xmlns:w15="http://schemas.microsoft.com/office/word/2012/wordml" xmlns:w16se="http://schemas.microsoft.com/office/word/2015/wordml/symex" xmlns:wpg="http://schemas.microsoft.com/office/word/2010/wordprocessingGroup" xmlns:wpi="http://schemas.microsoft.com/office/word/2010/wordprocessingInk" xmlns:wne="http://schemas.microsoft.com/office/word/2006/wordml" xmlns:wps="http://schemas.microsoft.com/office/word/2010/wordprocessingShape" mc:Ignorable="w14 w15 w16se wp14">
   <w:abstractNum w:abstractNumId="0" w15:restartNumberingAfterBreak="0">
     <w:nsid w:val="24853F48"/>
     <w:multiLevelType w:val="multilevel"/>

</xml_diff>